<commit_message>
update model script for supp materials
</commit_message>
<xml_diff>
--- a/analysis/rcsModel_SupplementalMaterials.docx
+++ b/analysis/rcsModel_SupplementalMaterials.docx
@@ -19,13 +19,25 @@
         <w:t xml:space="preserve"> </w:t>
       </w:r>
       <w:r>
-        <w:t xml:space="preserve">Dissertation</w:t>
+        <w:t xml:space="preserve">Brooks</w:t>
       </w:r>
       <w:r>
         <w:t xml:space="preserve"> </w:t>
       </w:r>
       <w:r>
-        <w:t xml:space="preserve">Document</w:t>
+        <w:t xml:space="preserve">&amp;</w:t>
+      </w:r>
+      <w:r>
+        <w:t xml:space="preserve"> </w:t>
+      </w:r>
+      <w:r>
+        <w:t xml:space="preserve">Sokol-Hessner</w:t>
+      </w:r>
+      <w:r>
+        <w:t xml:space="preserve"> </w:t>
+      </w:r>
+      <w:r>
+        <w:t xml:space="preserve">(2023)</w:t>
       </w:r>
     </w:p>
     <w:p>
@@ -17137,6 +17149,380 @@
             </a:graphic>
           </wp:inline>
         </w:drawing>
+      </w:r>
+    </w:p>
+    <w:p>
+      <w:pPr>
+        <w:pStyle w:val="SourceCode"/>
+      </w:pPr>
+      <w:r>
+        <w:rPr>
+          <w:rStyle w:val="CommentTok"/>
+        </w:rPr>
+        <w:t xml:space="preserve"># compare variability in reaction time between strategy and act natural</w:t>
+      </w:r>
+      <w:r>
+        <w:br/>
+      </w:r>
+      <w:r>
+        <w:rPr>
+          <w:rStyle w:val="FunctionTok"/>
+        </w:rPr>
+        <w:t xml:space="preserve">var</w:t>
+      </w:r>
+      <w:r>
+        <w:rPr>
+          <w:rStyle w:val="NormalTok"/>
+        </w:rPr>
+        <w:t xml:space="preserve">(rdmDFclean</w:t>
+      </w:r>
+      <w:r>
+        <w:rPr>
+          <w:rStyle w:val="SpecialCharTok"/>
+        </w:rPr>
+        <w:t xml:space="preserve">$</w:t>
+      </w:r>
+      <w:r>
+        <w:rPr>
+          <w:rStyle w:val="NormalTok"/>
+        </w:rPr>
+        <w:t xml:space="preserve">RT[rdmDFclean</w:t>
+      </w:r>
+      <w:r>
+        <w:rPr>
+          <w:rStyle w:val="SpecialCharTok"/>
+        </w:rPr>
+        <w:t xml:space="preserve">$</w:t>
+      </w:r>
+      <w:r>
+        <w:rPr>
+          <w:rStyle w:val="NormalTok"/>
+        </w:rPr>
+        <w:t xml:space="preserve">strategy</w:t>
+      </w:r>
+      <w:r>
+        <w:rPr>
+          <w:rStyle w:val="SpecialCharTok"/>
+        </w:rPr>
+        <w:t xml:space="preserve">==</w:t>
+      </w:r>
+      <w:r>
+        <w:rPr>
+          <w:rStyle w:val="DecValTok"/>
+        </w:rPr>
+        <w:t xml:space="preserve">0</w:t>
+      </w:r>
+      <w:r>
+        <w:rPr>
+          <w:rStyle w:val="NormalTok"/>
+        </w:rPr>
+        <w:t xml:space="preserve">]); </w:t>
+      </w:r>
+      <w:r>
+        <w:rPr>
+          <w:rStyle w:val="CommentTok"/>
+        </w:rPr>
+        <w:t xml:space="preserve"># act natural</w:t>
+      </w:r>
+    </w:p>
+    <w:p>
+      <w:pPr>
+        <w:pStyle w:val="SourceCode"/>
+      </w:pPr>
+      <w:r>
+        <w:rPr>
+          <w:rStyle w:val="VerbatimChar"/>
+        </w:rPr>
+        <w:t xml:space="preserve">## [1] 0.2519441</w:t>
+      </w:r>
+    </w:p>
+    <w:p>
+      <w:pPr>
+        <w:pStyle w:val="SourceCode"/>
+      </w:pPr>
+      <w:r>
+        <w:rPr>
+          <w:rStyle w:val="FunctionTok"/>
+        </w:rPr>
+        <w:t xml:space="preserve">var</w:t>
+      </w:r>
+      <w:r>
+        <w:rPr>
+          <w:rStyle w:val="NormalTok"/>
+        </w:rPr>
+        <w:t xml:space="preserve">(rdmDFclean</w:t>
+      </w:r>
+      <w:r>
+        <w:rPr>
+          <w:rStyle w:val="SpecialCharTok"/>
+        </w:rPr>
+        <w:t xml:space="preserve">$</w:t>
+      </w:r>
+      <w:r>
+        <w:rPr>
+          <w:rStyle w:val="NormalTok"/>
+        </w:rPr>
+        <w:t xml:space="preserve">RT[rdmDFclean</w:t>
+      </w:r>
+      <w:r>
+        <w:rPr>
+          <w:rStyle w:val="SpecialCharTok"/>
+        </w:rPr>
+        <w:t xml:space="preserve">$</w:t>
+      </w:r>
+      <w:r>
+        <w:rPr>
+          <w:rStyle w:val="NormalTok"/>
+        </w:rPr>
+        <w:t xml:space="preserve">strategy</w:t>
+      </w:r>
+      <w:r>
+        <w:rPr>
+          <w:rStyle w:val="SpecialCharTok"/>
+        </w:rPr>
+        <w:t xml:space="preserve">==</w:t>
+      </w:r>
+      <w:r>
+        <w:rPr>
+          <w:rStyle w:val="DecValTok"/>
+        </w:rPr>
+        <w:t xml:space="preserve">1</w:t>
+      </w:r>
+      <w:r>
+        <w:rPr>
+          <w:rStyle w:val="NormalTok"/>
+        </w:rPr>
+        <w:t xml:space="preserve">]); </w:t>
+      </w:r>
+      <w:r>
+        <w:rPr>
+          <w:rStyle w:val="CommentTok"/>
+        </w:rPr>
+        <w:t xml:space="preserve"># strategy</w:t>
+      </w:r>
+    </w:p>
+    <w:p>
+      <w:pPr>
+        <w:pStyle w:val="SourceCode"/>
+      </w:pPr>
+      <w:r>
+        <w:rPr>
+          <w:rStyle w:val="VerbatimChar"/>
+        </w:rPr>
+        <w:t xml:space="preserve">## [1] 0.2677578</w:t>
+      </w:r>
+    </w:p>
+    <w:p>
+      <w:pPr>
+        <w:pStyle w:val="SourceCode"/>
+      </w:pPr>
+      <w:r>
+        <w:rPr>
+          <w:rStyle w:val="FunctionTok"/>
+        </w:rPr>
+        <w:t xml:space="preserve">var.test</w:t>
+      </w:r>
+      <w:r>
+        <w:rPr>
+          <w:rStyle w:val="NormalTok"/>
+        </w:rPr>
+        <w:t xml:space="preserve">(rdmDFclean</w:t>
+      </w:r>
+      <w:r>
+        <w:rPr>
+          <w:rStyle w:val="SpecialCharTok"/>
+        </w:rPr>
+        <w:t xml:space="preserve">$</w:t>
+      </w:r>
+      <w:r>
+        <w:rPr>
+          <w:rStyle w:val="NormalTok"/>
+        </w:rPr>
+        <w:t xml:space="preserve">RT[rdmDFclean</w:t>
+      </w:r>
+      <w:r>
+        <w:rPr>
+          <w:rStyle w:val="SpecialCharTok"/>
+        </w:rPr>
+        <w:t xml:space="preserve">$</w:t>
+      </w:r>
+      <w:r>
+        <w:rPr>
+          <w:rStyle w:val="NormalTok"/>
+        </w:rPr>
+        <w:t xml:space="preserve">strategyRecode</w:t>
+      </w:r>
+      <w:r>
+        <w:rPr>
+          <w:rStyle w:val="SpecialCharTok"/>
+        </w:rPr>
+        <w:t xml:space="preserve">==-</w:t>
+      </w:r>
+      <w:r>
+        <w:rPr>
+          <w:rStyle w:val="DecValTok"/>
+        </w:rPr>
+        <w:t xml:space="preserve">1</w:t>
+      </w:r>
+      <w:r>
+        <w:rPr>
+          <w:rStyle w:val="NormalTok"/>
+        </w:rPr>
+        <w:t xml:space="preserve">], rdmDFclean</w:t>
+      </w:r>
+      <w:r>
+        <w:rPr>
+          <w:rStyle w:val="SpecialCharTok"/>
+        </w:rPr>
+        <w:t xml:space="preserve">$</w:t>
+      </w:r>
+      <w:r>
+        <w:rPr>
+          <w:rStyle w:val="NormalTok"/>
+        </w:rPr>
+        <w:t xml:space="preserve">RT[rdmDFclean</w:t>
+      </w:r>
+      <w:r>
+        <w:rPr>
+          <w:rStyle w:val="SpecialCharTok"/>
+        </w:rPr>
+        <w:t xml:space="preserve">$</w:t>
+      </w:r>
+      <w:r>
+        <w:rPr>
+          <w:rStyle w:val="NormalTok"/>
+        </w:rPr>
+        <w:t xml:space="preserve">strategyRecode</w:t>
+      </w:r>
+      <w:r>
+        <w:rPr>
+          <w:rStyle w:val="SpecialCharTok"/>
+        </w:rPr>
+        <w:t xml:space="preserve">==</w:t>
+      </w:r>
+      <w:r>
+        <w:rPr>
+          <w:rStyle w:val="DecValTok"/>
+        </w:rPr>
+        <w:t xml:space="preserve">1</w:t>
+      </w:r>
+      <w:r>
+        <w:rPr>
+          <w:rStyle w:val="NormalTok"/>
+        </w:rPr>
+        <w:t xml:space="preserve">])</w:t>
+      </w:r>
+    </w:p>
+    <w:p>
+      <w:pPr>
+        <w:pStyle w:val="SourceCode"/>
+      </w:pPr>
+      <w:r>
+        <w:rPr>
+          <w:rStyle w:val="VerbatimChar"/>
+        </w:rPr>
+        <w:t xml:space="preserve">## </w:t>
+      </w:r>
+      <w:r>
+        <w:br/>
+      </w:r>
+      <w:r>
+        <w:rPr>
+          <w:rStyle w:val="VerbatimChar"/>
+        </w:rPr>
+        <w:t xml:space="preserve">##  F test to compare two variances</w:t>
+      </w:r>
+      <w:r>
+        <w:br/>
+      </w:r>
+      <w:r>
+        <w:rPr>
+          <w:rStyle w:val="VerbatimChar"/>
+        </w:rPr>
+        <w:t xml:space="preserve">## </w:t>
+      </w:r>
+      <w:r>
+        <w:br/>
+      </w:r>
+      <w:r>
+        <w:rPr>
+          <w:rStyle w:val="VerbatimChar"/>
+        </w:rPr>
+        <w:t xml:space="preserve">## data:  rdmDFclean$RT[rdmDFclean$strategyRecode == -1] and rdmDFclean$RT[rdmDFclean$strategyRecode == 1]</w:t>
+      </w:r>
+      <w:r>
+        <w:br/>
+      </w:r>
+      <w:r>
+        <w:rPr>
+          <w:rStyle w:val="VerbatimChar"/>
+        </w:rPr>
+        <w:t xml:space="preserve">## F = 0.94094, num df = 16207, denom df = 16205, p-value = 0.0001069</w:t>
+      </w:r>
+      <w:r>
+        <w:br/>
+      </w:r>
+      <w:r>
+        <w:rPr>
+          <w:rStyle w:val="VerbatimChar"/>
+        </w:rPr>
+        <w:t xml:space="preserve">## alternative hypothesis: true ratio of variances is not equal to 1</w:t>
+      </w:r>
+      <w:r>
+        <w:br/>
+      </w:r>
+      <w:r>
+        <w:rPr>
+          <w:rStyle w:val="VerbatimChar"/>
+        </w:rPr>
+        <w:t xml:space="preserve">## 95 percent confidence interval:</w:t>
+      </w:r>
+      <w:r>
+        <w:br/>
+      </w:r>
+      <w:r>
+        <w:rPr>
+          <w:rStyle w:val="VerbatimChar"/>
+        </w:rPr>
+        <w:t xml:space="preserve">##  0.9124074 0.9703658</w:t>
+      </w:r>
+      <w:r>
+        <w:br/>
+      </w:r>
+      <w:r>
+        <w:rPr>
+          <w:rStyle w:val="VerbatimChar"/>
+        </w:rPr>
+        <w:t xml:space="preserve">## sample estimates:</w:t>
+      </w:r>
+      <w:r>
+        <w:br/>
+      </w:r>
+      <w:r>
+        <w:rPr>
+          <w:rStyle w:val="VerbatimChar"/>
+        </w:rPr>
+        <w:t xml:space="preserve">## ratio of variances </w:t>
+      </w:r>
+      <w:r>
+        <w:br/>
+      </w:r>
+      <w:r>
+        <w:rPr>
+          <w:rStyle w:val="VerbatimChar"/>
+        </w:rPr>
+        <w:t xml:space="preserve">##          0.9409405</w:t>
+      </w:r>
+    </w:p>
+    <w:p>
+      <w:pPr>
+        <w:pStyle w:val="SourceCode"/>
+      </w:pPr>
+      <w:r>
+        <w:rPr>
+          <w:rStyle w:val="CommentTok"/>
+        </w:rPr>
+        <w:t xml:space="preserve"># variability in RT is significantly larger in strategy condition</w:t>
       </w:r>
     </w:p>
     <w:p>

</xml_diff>